<commit_message>
agency drawio file was added
</commit_message>
<xml_diff>
--- a/ReadMe_vvellhome.docx
+++ b/ReadMe_vvellhome.docx
@@ -600,6 +600,7 @@
           <w:szCs w:val="24"/>
         </w:rPr>
       </w:pPr>
+      <w:proofErr w:type="spellStart"/>
       <w:r>
         <w:rPr>
           <w:rFonts w:ascii="Times New Roman" w:hAnsi="Times New Roman" w:cs="Times New Roman"/>
@@ -612,6 +613,7 @@
         </w:rPr>
         <w:t>Фотокаталог</w:t>
       </w:r>
+      <w:proofErr w:type="spellEnd"/>
       <w:r>
         <w:rPr>
           <w:rFonts w:ascii="Times New Roman" w:hAnsi="Times New Roman" w:cs="Times New Roman"/>
@@ -2318,6 +2320,7 @@
           <w:szCs w:val="24"/>
         </w:rPr>
       </w:pPr>
+      <w:proofErr w:type="spellStart"/>
       <w:r>
         <w:rPr>
           <w:rFonts w:ascii="Times New Roman" w:hAnsi="Times New Roman" w:cs="Times New Roman"/>
@@ -2330,6 +2333,7 @@
         </w:rPr>
         <w:t>Фотокаталог</w:t>
       </w:r>
+      <w:proofErr w:type="spellEnd"/>
       <w:r>
         <w:rPr>
           <w:rFonts w:ascii="Times New Roman" w:hAnsi="Times New Roman" w:cs="Times New Roman"/>
@@ -2478,6 +2482,14 @@
           <w:rFonts w:ascii="Times New Roman" w:hAnsi="Times New Roman" w:cs="Times New Roman"/>
           <w:sz w:val="24"/>
           <w:szCs w:val="24"/>
+        </w:rPr>
+        <w:t xml:space="preserve">ссылкой на диск с </w:t>
+      </w:r>
+      <w:r>
+        <w:rPr>
+          <w:rFonts w:ascii="Times New Roman" w:hAnsi="Times New Roman" w:cs="Times New Roman"/>
+          <w:sz w:val="24"/>
+          <w:szCs w:val="24"/>
           <w:lang w:val="en-US"/>
         </w:rPr>
         <w:t>jpeg</w:t>
@@ -2570,6 +2582,14 @@
           <w:rFonts w:ascii="Times New Roman" w:hAnsi="Times New Roman" w:cs="Times New Roman"/>
           <w:sz w:val="24"/>
           <w:szCs w:val="24"/>
+        </w:rPr>
+        <w:t xml:space="preserve">ссылкой на диск с </w:t>
+      </w:r>
+      <w:r>
+        <w:rPr>
+          <w:rFonts w:ascii="Times New Roman" w:hAnsi="Times New Roman" w:cs="Times New Roman"/>
+          <w:sz w:val="24"/>
+          <w:szCs w:val="24"/>
           <w:lang w:val="en-US"/>
         </w:rPr>
         <w:t>jpeg</w:t>
@@ -2655,7 +2675,49 @@
           <w:sz w:val="24"/>
           <w:szCs w:val="24"/>
         </w:rPr>
-        <w:t xml:space="preserve"> Определяется одним или </w:t>
+        <w:t xml:space="preserve"> Определяется </w:t>
+      </w:r>
+      <w:r>
+        <w:rPr>
+          <w:rFonts w:ascii="Times New Roman" w:hAnsi="Times New Roman" w:cs="Times New Roman"/>
+          <w:sz w:val="24"/>
+          <w:szCs w:val="24"/>
+        </w:rPr>
+        <w:t xml:space="preserve">ссылкой на диск </w:t>
+      </w:r>
+      <w:proofErr w:type="gramStart"/>
+      <w:r>
+        <w:rPr>
+          <w:rFonts w:ascii="Times New Roman" w:hAnsi="Times New Roman" w:cs="Times New Roman"/>
+          <w:sz w:val="24"/>
+          <w:szCs w:val="24"/>
+        </w:rPr>
+        <w:t xml:space="preserve">с </w:t>
+      </w:r>
+      <w:r>
+        <w:rPr>
+          <w:rFonts w:ascii="Times New Roman" w:hAnsi="Times New Roman" w:cs="Times New Roman"/>
+          <w:sz w:val="24"/>
+          <w:szCs w:val="24"/>
+        </w:rPr>
+        <w:t xml:space="preserve"> </w:t>
+      </w:r>
+      <w:r>
+        <w:rPr>
+          <w:rFonts w:ascii="Times New Roman" w:hAnsi="Times New Roman" w:cs="Times New Roman"/>
+          <w:sz w:val="24"/>
+          <w:szCs w:val="24"/>
+        </w:rPr>
+        <w:t>одним</w:t>
+      </w:r>
+      <w:proofErr w:type="gramEnd"/>
+      <w:r>
+        <w:rPr>
+          <w:rFonts w:ascii="Times New Roman" w:hAnsi="Times New Roman" w:cs="Times New Roman"/>
+          <w:sz w:val="24"/>
+          <w:szCs w:val="24"/>
+        </w:rPr>
+        <w:t xml:space="preserve"> или </w:t>
       </w:r>
       <w:r>
         <w:rPr>
@@ -2763,7 +2825,31 @@
           <w:sz w:val="24"/>
           <w:szCs w:val="24"/>
         </w:rPr>
-        <w:t xml:space="preserve"> Определяется </w:t>
+        <w:t xml:space="preserve"> Определяется</w:t>
+      </w:r>
+      <w:r>
+        <w:rPr>
+          <w:rFonts w:ascii="Times New Roman" w:hAnsi="Times New Roman" w:cs="Times New Roman"/>
+          <w:sz w:val="24"/>
+          <w:szCs w:val="24"/>
+        </w:rPr>
+        <w:t xml:space="preserve"> </w:t>
+      </w:r>
+      <w:r>
+        <w:rPr>
+          <w:rFonts w:ascii="Times New Roman" w:hAnsi="Times New Roman" w:cs="Times New Roman"/>
+          <w:sz w:val="24"/>
+          <w:szCs w:val="24"/>
+        </w:rPr>
+        <w:t>ссылкой на диск с</w:t>
+      </w:r>
+      <w:r>
+        <w:rPr>
+          <w:rFonts w:ascii="Times New Roman" w:hAnsi="Times New Roman" w:cs="Times New Roman"/>
+          <w:sz w:val="24"/>
+          <w:szCs w:val="24"/>
+        </w:rPr>
+        <w:t xml:space="preserve"> </w:t>
       </w:r>
       <w:r>
         <w:rPr>
@@ -2862,10 +2948,36 @@
           <w:rFonts w:ascii="Times New Roman" w:hAnsi="Times New Roman" w:cs="Times New Roman"/>
           <w:sz w:val="24"/>
           <w:szCs w:val="24"/>
+        </w:rPr>
+        <w:t xml:space="preserve">ссылкой на диск </w:t>
+      </w:r>
+      <w:proofErr w:type="gramStart"/>
+      <w:r>
+        <w:rPr>
+          <w:rFonts w:ascii="Times New Roman" w:hAnsi="Times New Roman" w:cs="Times New Roman"/>
+          <w:sz w:val="24"/>
+          <w:szCs w:val="24"/>
+        </w:rPr>
+        <w:t xml:space="preserve">с </w:t>
+      </w:r>
+      <w:r>
+        <w:rPr>
+          <w:rFonts w:ascii="Times New Roman" w:hAnsi="Times New Roman" w:cs="Times New Roman"/>
+          <w:sz w:val="24"/>
+          <w:szCs w:val="24"/>
+        </w:rPr>
+        <w:t xml:space="preserve"> </w:t>
+      </w:r>
+      <w:r>
+        <w:rPr>
+          <w:rFonts w:ascii="Times New Roman" w:hAnsi="Times New Roman" w:cs="Times New Roman"/>
+          <w:sz w:val="24"/>
+          <w:szCs w:val="24"/>
           <w:lang w:val="en-US"/>
         </w:rPr>
         <w:t>jpeg</w:t>
       </w:r>
+      <w:proofErr w:type="gramEnd"/>
       <w:r>
         <w:rPr>
           <w:rFonts w:ascii="Times New Roman" w:hAnsi="Times New Roman" w:cs="Times New Roman"/>
@@ -2954,10 +3066,36 @@
           <w:rFonts w:ascii="Times New Roman" w:hAnsi="Times New Roman" w:cs="Times New Roman"/>
           <w:sz w:val="24"/>
           <w:szCs w:val="24"/>
+        </w:rPr>
+        <w:t xml:space="preserve">ссылкой на диск </w:t>
+      </w:r>
+      <w:proofErr w:type="gramStart"/>
+      <w:r>
+        <w:rPr>
+          <w:rFonts w:ascii="Times New Roman" w:hAnsi="Times New Roman" w:cs="Times New Roman"/>
+          <w:sz w:val="24"/>
+          <w:szCs w:val="24"/>
+        </w:rPr>
+        <w:t xml:space="preserve">с </w:t>
+      </w:r>
+      <w:r>
+        <w:rPr>
+          <w:rFonts w:ascii="Times New Roman" w:hAnsi="Times New Roman" w:cs="Times New Roman"/>
+          <w:sz w:val="24"/>
+          <w:szCs w:val="24"/>
+        </w:rPr>
+        <w:t xml:space="preserve"> </w:t>
+      </w:r>
+      <w:r>
+        <w:rPr>
+          <w:rFonts w:ascii="Times New Roman" w:hAnsi="Times New Roman" w:cs="Times New Roman"/>
+          <w:sz w:val="24"/>
+          <w:szCs w:val="24"/>
           <w:lang w:val="en-US"/>
         </w:rPr>
         <w:t>jpeg</w:t>
       </w:r>
+      <w:proofErr w:type="gramEnd"/>
       <w:r>
         <w:rPr>
           <w:rFonts w:ascii="Times New Roman" w:hAnsi="Times New Roman" w:cs="Times New Roman"/>
@@ -3387,7 +3525,23 @@
           <w:sz w:val="24"/>
           <w:szCs w:val="24"/>
         </w:rPr>
-        <w:t xml:space="preserve"> Для определения возможности составления договора найма и для последующего его заключения.</w:t>
+        <w:t xml:space="preserve"> </w:t>
+      </w:r>
+      <w:r>
+        <w:rPr>
+          <w:rFonts w:ascii="Times New Roman" w:hAnsi="Times New Roman" w:cs="Times New Roman"/>
+          <w:sz w:val="24"/>
+          <w:szCs w:val="24"/>
+        </w:rPr>
+        <w:t xml:space="preserve">Календарная дата. </w:t>
+      </w:r>
+      <w:r>
+        <w:rPr>
+          <w:rFonts w:ascii="Times New Roman" w:hAnsi="Times New Roman" w:cs="Times New Roman"/>
+          <w:sz w:val="24"/>
+          <w:szCs w:val="24"/>
+        </w:rPr>
+        <w:t>Для определения возможности составления договора найма и для последующего его заключения.</w:t>
       </w:r>
     </w:p>
     <w:p>
@@ -3453,7 +3607,31 @@
           <w:sz w:val="24"/>
           <w:szCs w:val="24"/>
         </w:rPr>
-        <w:t xml:space="preserve"> Необходим для заключения договора.</w:t>
+        <w:t xml:space="preserve"> </w:t>
+      </w:r>
+      <w:r>
+        <w:rPr>
+          <w:rFonts w:ascii="Times New Roman" w:hAnsi="Times New Roman" w:cs="Times New Roman"/>
+          <w:sz w:val="24"/>
+          <w:szCs w:val="24"/>
+        </w:rPr>
+        <w:t>Календарная дата.</w:t>
+      </w:r>
+      <w:r>
+        <w:rPr>
+          <w:rFonts w:ascii="Times New Roman" w:hAnsi="Times New Roman" w:cs="Times New Roman"/>
+          <w:sz w:val="24"/>
+          <w:szCs w:val="24"/>
+        </w:rPr>
+        <w:t xml:space="preserve"> </w:t>
+      </w:r>
+      <w:r>
+        <w:rPr>
+          <w:rFonts w:ascii="Times New Roman" w:hAnsi="Times New Roman" w:cs="Times New Roman"/>
+          <w:sz w:val="24"/>
+          <w:szCs w:val="24"/>
+        </w:rPr>
+        <w:t>Необходим для заключения договора.</w:t>
       </w:r>
     </w:p>
     <w:p>
@@ -3904,6 +4082,14 @@
         </w:rPr>
         <w:t>квартирами.</w:t>
       </w:r>
+      <w:r>
+        <w:rPr>
+          <w:rFonts w:ascii="Times New Roman" w:hAnsi="Times New Roman" w:cs="Times New Roman"/>
+          <w:sz w:val="24"/>
+          <w:szCs w:val="24"/>
+        </w:rPr>
+        <w:t xml:space="preserve"> Один договор к одной квартире.</w:t>
+      </w:r>
     </w:p>
     <w:p>
       <w:pPr>
@@ -3983,6 +4169,14 @@
           <w:szCs w:val="24"/>
         </w:rPr>
         <w:t>.</w:t>
+      </w:r>
+      <w:r>
+        <w:rPr>
+          <w:rFonts w:ascii="Times New Roman" w:hAnsi="Times New Roman" w:cs="Times New Roman"/>
+          <w:sz w:val="24"/>
+          <w:szCs w:val="24"/>
+        </w:rPr>
+        <w:t xml:space="preserve"> (Может быть оформлен на несколько клиентов, а на клиента, к слову, вообще никакого договора может быть не оформлено)</w:t>
       </w:r>
     </w:p>
     <w:p>
@@ -7631,6 +7825,7 @@
   <w:style w:type="character" w:default="1" w:styleId="a0">
     <w:name w:val="Default Paragraph Font"/>
     <w:uiPriority w:val="1"/>
+    <w:semiHidden/>
     <w:unhideWhenUsed/>
   </w:style>
   <w:style w:type="table" w:default="1" w:styleId="a1">

</xml_diff>

<commit_message>
small fix in drawio file
</commit_message>
<xml_diff>
--- a/ReadMe_vvellhome.docx
+++ b/ReadMe_vvellhome.docx
@@ -600,7 +600,6 @@
           <w:szCs w:val="24"/>
         </w:rPr>
       </w:pPr>
-      <w:proofErr w:type="spellStart"/>
       <w:r>
         <w:rPr>
           <w:rFonts w:ascii="Times New Roman" w:hAnsi="Times New Roman" w:cs="Times New Roman"/>
@@ -613,7 +612,6 @@
         </w:rPr>
         <w:t>Фотокаталог</w:t>
       </w:r>
-      <w:proofErr w:type="spellEnd"/>
       <w:r>
         <w:rPr>
           <w:rFonts w:ascii="Times New Roman" w:hAnsi="Times New Roman" w:cs="Times New Roman"/>
@@ -2320,7 +2318,6 @@
           <w:szCs w:val="24"/>
         </w:rPr>
       </w:pPr>
-      <w:proofErr w:type="spellStart"/>
       <w:r>
         <w:rPr>
           <w:rFonts w:ascii="Times New Roman" w:hAnsi="Times New Roman" w:cs="Times New Roman"/>
@@ -2333,7 +2330,6 @@
         </w:rPr>
         <w:t>Фотокаталог</w:t>
       </w:r>
-      <w:proofErr w:type="spellEnd"/>
       <w:r>
         <w:rPr>
           <w:rFonts w:ascii="Times New Roman" w:hAnsi="Times New Roman" w:cs="Times New Roman"/>
@@ -2683,16 +2679,7 @@
           <w:sz w:val="24"/>
           <w:szCs w:val="24"/>
         </w:rPr>
-        <w:t xml:space="preserve">ссылкой на диск </w:t>
-      </w:r>
-      <w:proofErr w:type="gramStart"/>
-      <w:r>
-        <w:rPr>
-          <w:rFonts w:ascii="Times New Roman" w:hAnsi="Times New Roman" w:cs="Times New Roman"/>
-          <w:sz w:val="24"/>
-          <w:szCs w:val="24"/>
-        </w:rPr>
-        <w:t xml:space="preserve">с </w:t>
+        <w:t>ссылкой на диск с</w:t>
       </w:r>
       <w:r>
         <w:rPr>
@@ -2708,16 +2695,7 @@
           <w:sz w:val="24"/>
           <w:szCs w:val="24"/>
         </w:rPr>
-        <w:t>одним</w:t>
-      </w:r>
-      <w:proofErr w:type="gramEnd"/>
-      <w:r>
-        <w:rPr>
-          <w:rFonts w:ascii="Times New Roman" w:hAnsi="Times New Roman" w:cs="Times New Roman"/>
-          <w:sz w:val="24"/>
-          <w:szCs w:val="24"/>
-        </w:rPr>
-        <w:t xml:space="preserve"> или </w:t>
+        <w:t xml:space="preserve">одним или </w:t>
       </w:r>
       <w:r>
         <w:rPr>
@@ -2833,15 +2811,7 @@
           <w:sz w:val="24"/>
           <w:szCs w:val="24"/>
         </w:rPr>
-        <w:t xml:space="preserve"> </w:t>
-      </w:r>
-      <w:r>
-        <w:rPr>
-          <w:rFonts w:ascii="Times New Roman" w:hAnsi="Times New Roman" w:cs="Times New Roman"/>
-          <w:sz w:val="24"/>
-          <w:szCs w:val="24"/>
-        </w:rPr>
-        <w:t>ссылкой на диск с</w:t>
+        <w:t xml:space="preserve"> ссылкой на диск с</w:t>
       </w:r>
       <w:r>
         <w:rPr>
@@ -2949,16 +2919,7 @@
           <w:sz w:val="24"/>
           <w:szCs w:val="24"/>
         </w:rPr>
-        <w:t xml:space="preserve">ссылкой на диск </w:t>
-      </w:r>
-      <w:proofErr w:type="gramStart"/>
-      <w:r>
-        <w:rPr>
-          <w:rFonts w:ascii="Times New Roman" w:hAnsi="Times New Roman" w:cs="Times New Roman"/>
-          <w:sz w:val="24"/>
-          <w:szCs w:val="24"/>
-        </w:rPr>
-        <w:t xml:space="preserve">с </w:t>
+        <w:t>ссылкой на диск с</w:t>
       </w:r>
       <w:r>
         <w:rPr>
@@ -2977,7 +2938,6 @@
         </w:rPr>
         <w:t>jpeg</w:t>
       </w:r>
-      <w:proofErr w:type="gramEnd"/>
       <w:r>
         <w:rPr>
           <w:rFonts w:ascii="Times New Roman" w:hAnsi="Times New Roman" w:cs="Times New Roman"/>
@@ -3067,24 +3027,7 @@
           <w:sz w:val="24"/>
           <w:szCs w:val="24"/>
         </w:rPr>
-        <w:t xml:space="preserve">ссылкой на диск </w:t>
-      </w:r>
-      <w:proofErr w:type="gramStart"/>
-      <w:r>
-        <w:rPr>
-          <w:rFonts w:ascii="Times New Roman" w:hAnsi="Times New Roman" w:cs="Times New Roman"/>
-          <w:sz w:val="24"/>
-          <w:szCs w:val="24"/>
-        </w:rPr>
-        <w:t xml:space="preserve">с </w:t>
-      </w:r>
-      <w:r>
-        <w:rPr>
-          <w:rFonts w:ascii="Times New Roman" w:hAnsi="Times New Roman" w:cs="Times New Roman"/>
-          <w:sz w:val="24"/>
-          <w:szCs w:val="24"/>
-        </w:rPr>
-        <w:t xml:space="preserve"> </w:t>
+        <w:t xml:space="preserve">ссылкой на диск с </w:t>
       </w:r>
       <w:r>
         <w:rPr>
@@ -3095,7 +3038,6 @@
         </w:rPr>
         <w:t>jpeg</w:t>
       </w:r>
-      <w:proofErr w:type="gramEnd"/>
       <w:r>
         <w:rPr>
           <w:rFonts w:ascii="Times New Roman" w:hAnsi="Times New Roman" w:cs="Times New Roman"/>
@@ -3615,15 +3557,7 @@
           <w:sz w:val="24"/>
           <w:szCs w:val="24"/>
         </w:rPr>
-        <w:t>Календарная дата.</w:t>
-      </w:r>
-      <w:r>
-        <w:rPr>
-          <w:rFonts w:ascii="Times New Roman" w:hAnsi="Times New Roman" w:cs="Times New Roman"/>
-          <w:sz w:val="24"/>
-          <w:szCs w:val="24"/>
-        </w:rPr>
-        <w:t xml:space="preserve"> </w:t>
+        <w:t xml:space="preserve">Календарная дата. </w:t>
       </w:r>
       <w:r>
         <w:rPr>

</xml_diff>